<commit_message>
upd common event delay -> common cad + docs
</commit_message>
<xml_diff>
--- a/19_06_2025_bachelor_thesis_Borovets.docx
+++ b/19_06_2025_bachelor_thesis_Borovets.docx
@@ -6569,9 +6569,8 @@
     <w:p>
       <w:pPr>
         <w:pStyle w:val="BodyText"/>
-        <w:spacing w:line="312" w:lineRule="auto" w:before="133"/>
-        <w:ind w:left="992" w:right="140" w:firstLine="708"/>
-        <w:jc w:val="both"/>
+        <w:spacing w:line="307" w:lineRule="auto" w:before="133"/>
+        <w:ind w:left="992" w:firstLine="708"/>
       </w:pPr>
       <w:r>
         <w:rPr>
@@ -6585,7 +6584,7 @@
       </w:r>
       <w:r>
         <w:rPr/>
-        <w:t>прогнози- ровать конечную метрику </w:t>
+        <w:t>прогнозиро- вать конечную метрику </w:t>
       </w:r>
       <w:r>
         <w:rPr>
@@ -6618,21 +6617,116 @@
       </w:r>
       <w:r>
         <w:rPr/>
-        <w:t>с заданной точностью для предупреждения операторов о потенциальных сбоях до их фактического про- </w:t>
-      </w:r>
-      <w:r>
-        <w:rPr>
-          <w:spacing w:val="-2"/>
-        </w:rPr>
-        <w:t>явления.</w:t>
+        <w:t>(также известную как </w:t>
+      </w:r>
+      <w:r>
+        <w:rPr>
+          <w:rFonts w:ascii="Calibri" w:hAnsi="Calibri"/>
+          <w:i/>
+        </w:rPr>
+        <w:t>common</w:t>
+      </w:r>
+      <w:r>
+        <w:rPr/>
+        <w:t>_</w:t>
+      </w:r>
+      <w:r>
+        <w:rPr>
+          <w:rFonts w:ascii="Calibri" w:hAnsi="Calibri"/>
+          <w:i/>
+        </w:rPr>
+        <w:t>cad</w:t>
+      </w:r>
+      <w:r>
+        <w:rPr/>
+        <w:t>)</w:t>
+      </w:r>
+      <w:r>
+        <w:rPr>
+          <w:spacing w:val="40"/>
+        </w:rPr>
+        <w:t> </w:t>
+      </w:r>
+      <w:r>
+        <w:rPr/>
+        <w:t>с</w:t>
+      </w:r>
+      <w:r>
+        <w:rPr>
+          <w:spacing w:val="40"/>
+        </w:rPr>
+        <w:t> </w:t>
+      </w:r>
+      <w:r>
+        <w:rPr/>
+        <w:t>заданной</w:t>
+      </w:r>
+      <w:r>
+        <w:rPr>
+          <w:spacing w:val="40"/>
+        </w:rPr>
+        <w:t> </w:t>
+      </w:r>
+      <w:r>
+        <w:rPr/>
+        <w:t>точностью</w:t>
+      </w:r>
+      <w:r>
+        <w:rPr>
+          <w:spacing w:val="40"/>
+        </w:rPr>
+        <w:t> </w:t>
+      </w:r>
+      <w:r>
+        <w:rPr/>
+        <w:t>для</w:t>
+      </w:r>
+      <w:r>
+        <w:rPr>
+          <w:spacing w:val="40"/>
+        </w:rPr>
+        <w:t> </w:t>
+      </w:r>
+      <w:r>
+        <w:rPr/>
+        <w:t>предупреждения</w:t>
+      </w:r>
+      <w:r>
+        <w:rPr>
+          <w:spacing w:val="40"/>
+        </w:rPr>
+        <w:t> </w:t>
+      </w:r>
+      <w:r>
+        <w:rPr/>
+        <w:t>операторов</w:t>
+      </w:r>
+      <w:r>
+        <w:rPr>
+          <w:spacing w:val="40"/>
+        </w:rPr>
+        <w:t> </w:t>
+      </w:r>
+      <w:r>
+        <w:rPr/>
+        <w:t>о</w:t>
+      </w:r>
+      <w:r>
+        <w:rPr>
+          <w:spacing w:val="40"/>
+        </w:rPr>
+        <w:t> </w:t>
+      </w:r>
+      <w:r>
+        <w:rPr/>
+        <w:t>по- тенциальных сбоях до их фактического проявления.</w:t>
       </w:r>
     </w:p>
     <w:p>
       <w:pPr>
         <w:pStyle w:val="BodyText"/>
-        <w:spacing w:line="316" w:lineRule="auto"/>
-        <w:ind w:left="992" w:right="140" w:firstLine="708"/>
-        <w:jc w:val="both"/>
+        <w:spacing w:line="316" w:lineRule="auto" w:before="6"/>
+        <w:ind w:left="992" w:firstLine="708"/>
         <w:rPr>
           <w:i/>
         </w:rPr>
@@ -6662,7 +6756,7 @@
         <w:tabs>
           <w:tab w:pos="1695" w:val="left" w:leader="none"/>
         </w:tabs>
-        <w:spacing w:line="316" w:lineRule="auto" w:before="147" w:after="0"/>
+        <w:spacing w:line="316" w:lineRule="auto" w:before="149" w:after="0"/>
         <w:ind w:left="1695" w:right="140" w:hanging="356"/>
         <w:jc w:val="both"/>
         <w:rPr>
@@ -6680,6 +6774,114 @@
           <w:sz w:val="28"/>
         </w:rPr>
         <w:t>ли- тературы по предиктивному анализу временных рядов, машинному и глубокому обучению в контексте мониторинга и диагностики произво- дительности систем реального времени [19].</w:t>
+      </w:r>
+    </w:p>
+    <w:p>
+      <w:pPr>
+        <w:pStyle w:val="ListParagraph"/>
+        <w:numPr>
+          <w:ilvl w:val="0"/>
+          <w:numId w:val="2"/>
+        </w:numPr>
+        <w:tabs>
+          <w:tab w:pos="1695" w:val="left" w:leader="none"/>
+        </w:tabs>
+        <w:spacing w:line="316" w:lineRule="auto" w:before="195" w:after="0"/>
+        <w:ind w:left="1695" w:right="140" w:hanging="356"/>
+        <w:jc w:val="both"/>
+        <w:rPr>
+          <w:sz w:val="28"/>
+        </w:rPr>
+      </w:pPr>
+      <w:r>
+        <w:rPr>
+          <w:sz w:val="28"/>
+        </w:rPr>
+        <w:t>Проведение анализа структуры и взаимных корреляций временных </w:t>
+      </w:r>
+      <w:r>
+        <w:rPr>
+          <w:sz w:val="28"/>
+        </w:rPr>
+        <w:t>ря- дов метрик, собираемых на этапах видеоконвейера, включая выявление скрытых</w:t>
+      </w:r>
+      <w:r>
+        <w:rPr>
+          <w:spacing w:val="-14"/>
+          <w:sz w:val="28"/>
+        </w:rPr>
+        <w:t> </w:t>
+      </w:r>
+      <w:r>
+        <w:rPr>
+          <w:sz w:val="28"/>
+        </w:rPr>
+        <w:t>зависимостей</w:t>
+      </w:r>
+      <w:r>
+        <w:rPr>
+          <w:spacing w:val="-16"/>
+          <w:sz w:val="28"/>
+        </w:rPr>
+        <w:t> </w:t>
+      </w:r>
+      <w:r>
+        <w:rPr>
+          <w:sz w:val="28"/>
+        </w:rPr>
+        <w:t>между</w:t>
+      </w:r>
+      <w:r>
+        <w:rPr>
+          <w:spacing w:val="-14"/>
+          <w:sz w:val="28"/>
+        </w:rPr>
+        <w:t> </w:t>
+      </w:r>
+      <w:r>
+        <w:rPr>
+          <w:sz w:val="28"/>
+        </w:rPr>
+        <w:t>компонентами</w:t>
+      </w:r>
+      <w:r>
+        <w:rPr>
+          <w:spacing w:val="-16"/>
+          <w:sz w:val="28"/>
+        </w:rPr>
+        <w:t> </w:t>
+      </w:r>
+      <w:r>
+        <w:rPr>
+          <w:sz w:val="28"/>
+        </w:rPr>
+        <w:t>системы</w:t>
+      </w:r>
+      <w:r>
+        <w:rPr>
+          <w:spacing w:val="-14"/>
+          <w:sz w:val="28"/>
+        </w:rPr>
+        <w:t> </w:t>
+      </w:r>
+      <w:r>
+        <w:rPr>
+          <w:sz w:val="28"/>
+        </w:rPr>
+        <w:t>и</w:t>
+      </w:r>
+      <w:r>
+        <w:rPr>
+          <w:spacing w:val="-16"/>
+          <w:sz w:val="28"/>
+        </w:rPr>
+        <w:t> </w:t>
+      </w:r>
+      <w:r>
+        <w:rPr>
+          <w:sz w:val="28"/>
+        </w:rPr>
+        <w:t>идентификацию наиболее информативных признаков для прогнозирования.</w:t>
       </w:r>
     </w:p>
     <w:p>
@@ -6703,69 +6905,43 @@
         <w:rPr>
           <w:sz w:val="28"/>
         </w:rPr>
-        <w:t>Проведение анализа структуры и взаимных корреляций временных </w:t>
-      </w:r>
-      <w:r>
-        <w:rPr>
-          <w:sz w:val="28"/>
-        </w:rPr>
-        <w:t>ря- дов метрик, собираемых на этапах видеоконвейера, включая выявление скрытых</w:t>
-      </w:r>
-      <w:r>
-        <w:rPr>
-          <w:spacing w:val="-14"/>
-          <w:sz w:val="28"/>
-        </w:rPr>
-        <w:t> </w:t>
-      </w:r>
-      <w:r>
-        <w:rPr>
-          <w:sz w:val="28"/>
-        </w:rPr>
-        <w:t>зависимостей</w:t>
-      </w:r>
-      <w:r>
-        <w:rPr>
-          <w:spacing w:val="-16"/>
-          <w:sz w:val="28"/>
-        </w:rPr>
-        <w:t> </w:t>
-      </w:r>
-      <w:r>
-        <w:rPr>
-          <w:sz w:val="28"/>
-        </w:rPr>
-        <w:t>между</w:t>
-      </w:r>
-      <w:r>
-        <w:rPr>
-          <w:spacing w:val="-14"/>
-          <w:sz w:val="28"/>
-        </w:rPr>
-        <w:t> </w:t>
-      </w:r>
-      <w:r>
-        <w:rPr>
-          <w:sz w:val="28"/>
-        </w:rPr>
-        <w:t>компонентами</w:t>
-      </w:r>
-      <w:r>
-        <w:rPr>
-          <w:spacing w:val="-16"/>
-          <w:sz w:val="28"/>
-        </w:rPr>
-        <w:t> </w:t>
-      </w:r>
-      <w:r>
-        <w:rPr>
-          <w:sz w:val="28"/>
-        </w:rPr>
-        <w:t>системы</w:t>
-      </w:r>
-      <w:r>
-        <w:rPr>
-          <w:spacing w:val="-14"/>
+        <w:t>Систематический обзор и сравнительный анализ современных </w:t>
+      </w:r>
+      <w:r>
+        <w:rPr>
+          <w:sz w:val="28"/>
+        </w:rPr>
+        <w:t>методов прогнозирования</w:t>
+      </w:r>
+      <w:r>
+        <w:rPr>
+          <w:spacing w:val="-11"/>
+          <w:sz w:val="28"/>
+        </w:rPr>
+        <w:t> </w:t>
+      </w:r>
+      <w:r>
+        <w:rPr>
+          <w:sz w:val="28"/>
+        </w:rPr>
+        <w:t>временных</w:t>
+      </w:r>
+      <w:r>
+        <w:rPr>
+          <w:spacing w:val="-11"/>
+          <w:sz w:val="28"/>
+        </w:rPr>
+        <w:t> </w:t>
+      </w:r>
+      <w:r>
+        <w:rPr>
+          <w:sz w:val="28"/>
+        </w:rPr>
+        <w:t>рядов</w:t>
+      </w:r>
+      <w:r>
+        <w:rPr>
+          <w:spacing w:val="-11"/>
           <w:sz w:val="28"/>
         </w:rPr>
         <w:t> </w:t>
@@ -6778,16 +6954,85 @@
       </w:r>
       <w:r>
         <w:rPr>
-          <w:spacing w:val="-16"/>
-          <w:sz w:val="28"/>
-        </w:rPr>
-        <w:t> </w:t>
-      </w:r>
-      <w:r>
-        <w:rPr>
-          <w:sz w:val="28"/>
-        </w:rPr>
-        <w:t>идентификацию наиболее информативных признаков для прогнозирования.</w:t>
+          <w:spacing w:val="-11"/>
+          <w:sz w:val="28"/>
+        </w:rPr>
+        <w:t> </w:t>
+      </w:r>
+      <w:r>
+        <w:rPr>
+          <w:sz w:val="28"/>
+        </w:rPr>
+        <w:t>обнаружения</w:t>
+      </w:r>
+      <w:r>
+        <w:rPr>
+          <w:spacing w:val="-11"/>
+          <w:sz w:val="28"/>
+        </w:rPr>
+        <w:t> </w:t>
+      </w:r>
+      <w:r>
+        <w:rPr>
+          <w:sz w:val="28"/>
+        </w:rPr>
+        <w:t>аномалий</w:t>
+      </w:r>
+      <w:r>
+        <w:rPr>
+          <w:spacing w:val="-11"/>
+          <w:sz w:val="28"/>
+        </w:rPr>
+        <w:t> </w:t>
+      </w:r>
+      <w:r>
+        <w:rPr>
+          <w:sz w:val="28"/>
+        </w:rPr>
+        <w:t>[18],</w:t>
+      </w:r>
+      <w:r>
+        <w:rPr>
+          <w:spacing w:val="-11"/>
+          <w:sz w:val="28"/>
+        </w:rPr>
+        <w:t> </w:t>
+      </w:r>
+      <w:r>
+        <w:rPr>
+          <w:sz w:val="28"/>
+        </w:rPr>
+        <w:t>вклю- чая классические статистические подходы, методы машинного обуче- ния и глубокие нейронные сети, с оценкой их применимости к специ- фике видеоаналитических конвейеров.</w:t>
+      </w:r>
+    </w:p>
+    <w:p>
+      <w:pPr>
+        <w:pStyle w:val="ListParagraph"/>
+        <w:numPr>
+          <w:ilvl w:val="0"/>
+          <w:numId w:val="2"/>
+        </w:numPr>
+        <w:tabs>
+          <w:tab w:pos="1695" w:val="left" w:leader="none"/>
+        </w:tabs>
+        <w:spacing w:line="316" w:lineRule="auto" w:before="194" w:after="0"/>
+        <w:ind w:left="1695" w:right="140" w:hanging="356"/>
+        <w:jc w:val="both"/>
+        <w:rPr>
+          <w:sz w:val="28"/>
+        </w:rPr>
+      </w:pPr>
+      <w:r>
+        <w:rPr>
+          <w:sz w:val="28"/>
+        </w:rPr>
+        <w:t>Обоснованный выбор оптимальной архитектуры модели </w:t>
+      </w:r>
+      <w:r>
+        <w:rPr>
+          <w:sz w:val="28"/>
+        </w:rPr>
+        <w:t>(градиентный бустинг, нейронные сети) с учетом требований к точности и скорости inference, а также определение необходимого объёма обучающих дан- ных и оптимальной периодичности переобучения модели.</w:t>
       </w:r>
     </w:p>
     <w:p>
@@ -6811,134 +7056,91 @@
         <w:rPr>
           <w:sz w:val="28"/>
         </w:rPr>
-        <w:t>Систематический обзор и сравнительный анализ современных </w:t>
-      </w:r>
-      <w:r>
-        <w:rPr>
-          <w:sz w:val="28"/>
-        </w:rPr>
-        <w:t>методов прогнозирования</w:t>
-      </w:r>
-      <w:r>
-        <w:rPr>
-          <w:spacing w:val="-11"/>
-          <w:sz w:val="28"/>
-        </w:rPr>
-        <w:t> </w:t>
-      </w:r>
-      <w:r>
-        <w:rPr>
-          <w:sz w:val="28"/>
-        </w:rPr>
-        <w:t>временных</w:t>
-      </w:r>
-      <w:r>
-        <w:rPr>
-          <w:spacing w:val="-11"/>
-          <w:sz w:val="28"/>
-        </w:rPr>
-        <w:t> </w:t>
-      </w:r>
-      <w:r>
-        <w:rPr>
-          <w:sz w:val="28"/>
-        </w:rPr>
-        <w:t>рядов</w:t>
-      </w:r>
-      <w:r>
-        <w:rPr>
-          <w:spacing w:val="-11"/>
-          <w:sz w:val="28"/>
-        </w:rPr>
-        <w:t> </w:t>
-      </w:r>
-      <w:r>
-        <w:rPr>
-          <w:sz w:val="28"/>
-        </w:rPr>
-        <w:t>и</w:t>
-      </w:r>
-      <w:r>
-        <w:rPr>
-          <w:spacing w:val="-11"/>
-          <w:sz w:val="28"/>
-        </w:rPr>
-        <w:t> </w:t>
-      </w:r>
-      <w:r>
-        <w:rPr>
-          <w:sz w:val="28"/>
-        </w:rPr>
-        <w:t>обнаружения</w:t>
-      </w:r>
-      <w:r>
-        <w:rPr>
-          <w:spacing w:val="-11"/>
-          <w:sz w:val="28"/>
-        </w:rPr>
-        <w:t> </w:t>
-      </w:r>
-      <w:r>
-        <w:rPr>
-          <w:sz w:val="28"/>
-        </w:rPr>
-        <w:t>аномалий</w:t>
-      </w:r>
-      <w:r>
-        <w:rPr>
-          <w:spacing w:val="-11"/>
-          <w:sz w:val="28"/>
-        </w:rPr>
-        <w:t> </w:t>
-      </w:r>
-      <w:r>
-        <w:rPr>
-          <w:sz w:val="28"/>
-        </w:rPr>
-        <w:t>[18],</w:t>
-      </w:r>
-      <w:r>
-        <w:rPr>
-          <w:spacing w:val="-11"/>
-          <w:sz w:val="28"/>
-        </w:rPr>
-        <w:t> </w:t>
-      </w:r>
-      <w:r>
-        <w:rPr>
-          <w:sz w:val="28"/>
-        </w:rPr>
-        <w:t>вклю- чая классические статистические подходы, методы машинного обуче- ния и глубокие нейронные сети, с оценкой их применимости к специ- фике видеоаналитических конвейеров.</w:t>
-      </w:r>
-    </w:p>
-    <w:p>
-      <w:pPr>
-        <w:pStyle w:val="ListParagraph"/>
-        <w:numPr>
-          <w:ilvl w:val="0"/>
-          <w:numId w:val="2"/>
-        </w:numPr>
-        <w:tabs>
-          <w:tab w:pos="1695" w:val="left" w:leader="none"/>
-        </w:tabs>
-        <w:spacing w:line="316" w:lineRule="auto" w:before="194" w:after="0"/>
-        <w:ind w:left="1695" w:right="140" w:hanging="356"/>
-        <w:jc w:val="both"/>
-        <w:rPr>
-          <w:sz w:val="28"/>
-        </w:rPr>
-      </w:pPr>
-      <w:r>
-        <w:rPr>
-          <w:sz w:val="28"/>
-        </w:rPr>
-        <w:t>Обоснованный выбор оптимальной архитектуры модели </w:t>
-      </w:r>
-      <w:r>
-        <w:rPr>
-          <w:sz w:val="28"/>
-        </w:rPr>
-        <w:t>(градиентный бустинг, нейронные сети) с учетом требований к точности и скорости inference, а также определение необходимого объёма обучающих дан- ных и оптимальной периодичности переобучения модели.</w:t>
+        <w:t>Проектирование и реализация полноценного MLOps-конвейера, </w:t>
+      </w:r>
+      <w:r>
+        <w:rPr>
+          <w:sz w:val="28"/>
+        </w:rPr>
+        <w:t>вклю- чающего автоматизированный feature-engineering, механизмы периоди- ческого</w:t>
+      </w:r>
+      <w:r>
+        <w:rPr>
+          <w:spacing w:val="-17"/>
+          <w:sz w:val="28"/>
+        </w:rPr>
+        <w:t> </w:t>
+      </w:r>
+      <w:r>
+        <w:rPr>
+          <w:sz w:val="28"/>
+        </w:rPr>
+        <w:t>дообучения</w:t>
+      </w:r>
+      <w:r>
+        <w:rPr>
+          <w:spacing w:val="-17"/>
+          <w:sz w:val="28"/>
+        </w:rPr>
+        <w:t> </w:t>
+      </w:r>
+      <w:r>
+        <w:rPr>
+          <w:sz w:val="28"/>
+        </w:rPr>
+        <w:t>модели</w:t>
+      </w:r>
+      <w:r>
+        <w:rPr>
+          <w:spacing w:val="-17"/>
+          <w:sz w:val="28"/>
+        </w:rPr>
+        <w:t> </w:t>
+      </w:r>
+      <w:r>
+        <w:rPr>
+          <w:sz w:val="28"/>
+        </w:rPr>
+        <w:t>на</w:t>
+      </w:r>
+      <w:r>
+        <w:rPr>
+          <w:spacing w:val="-17"/>
+          <w:sz w:val="28"/>
+        </w:rPr>
+        <w:t> </w:t>
+      </w:r>
+      <w:r>
+        <w:rPr>
+          <w:sz w:val="28"/>
+        </w:rPr>
+        <w:t>новых</w:t>
+      </w:r>
+      <w:r>
+        <w:rPr>
+          <w:spacing w:val="-17"/>
+          <w:sz w:val="28"/>
+        </w:rPr>
+        <w:t> </w:t>
+      </w:r>
+      <w:r>
+        <w:rPr>
+          <w:sz w:val="28"/>
+        </w:rPr>
+        <w:t>данных,</w:t>
+      </w:r>
+      <w:r>
+        <w:rPr>
+          <w:spacing w:val="-17"/>
+          <w:sz w:val="28"/>
+        </w:rPr>
+        <w:t> </w:t>
+      </w:r>
+      <w:r>
+        <w:rPr>
+          <w:sz w:val="28"/>
+        </w:rPr>
+        <w:t>высокопроизводительный inference-сервис и системы мониторинга качества оценок.</w:t>
       </w:r>
     </w:p>
     <w:p>
@@ -6952,114 +7154,6 @@
           <w:tab w:pos="1695" w:val="left" w:leader="none"/>
         </w:tabs>
         <w:spacing w:line="316" w:lineRule="auto" w:before="195" w:after="0"/>
-        <w:ind w:left="1695" w:right="140" w:hanging="356"/>
-        <w:jc w:val="both"/>
-        <w:rPr>
-          <w:sz w:val="28"/>
-        </w:rPr>
-      </w:pPr>
-      <w:r>
-        <w:rPr>
-          <w:sz w:val="28"/>
-        </w:rPr>
-        <w:t>Проектирование и реализация полноценного MLOps-конвейера, </w:t>
-      </w:r>
-      <w:r>
-        <w:rPr>
-          <w:sz w:val="28"/>
-        </w:rPr>
-        <w:t>вклю- чающего автоматизированный feature-engineering, механизмы периоди- ческого</w:t>
-      </w:r>
-      <w:r>
-        <w:rPr>
-          <w:spacing w:val="-17"/>
-          <w:sz w:val="28"/>
-        </w:rPr>
-        <w:t> </w:t>
-      </w:r>
-      <w:r>
-        <w:rPr>
-          <w:sz w:val="28"/>
-        </w:rPr>
-        <w:t>дообучения</w:t>
-      </w:r>
-      <w:r>
-        <w:rPr>
-          <w:spacing w:val="-17"/>
-          <w:sz w:val="28"/>
-        </w:rPr>
-        <w:t> </w:t>
-      </w:r>
-      <w:r>
-        <w:rPr>
-          <w:sz w:val="28"/>
-        </w:rPr>
-        <w:t>модели</w:t>
-      </w:r>
-      <w:r>
-        <w:rPr>
-          <w:spacing w:val="-17"/>
-          <w:sz w:val="28"/>
-        </w:rPr>
-        <w:t> </w:t>
-      </w:r>
-      <w:r>
-        <w:rPr>
-          <w:sz w:val="28"/>
-        </w:rPr>
-        <w:t>на</w:t>
-      </w:r>
-      <w:r>
-        <w:rPr>
-          <w:spacing w:val="-17"/>
-          <w:sz w:val="28"/>
-        </w:rPr>
-        <w:t> </w:t>
-      </w:r>
-      <w:r>
-        <w:rPr>
-          <w:sz w:val="28"/>
-        </w:rPr>
-        <w:t>новых</w:t>
-      </w:r>
-      <w:r>
-        <w:rPr>
-          <w:spacing w:val="-17"/>
-          <w:sz w:val="28"/>
-        </w:rPr>
-        <w:t> </w:t>
-      </w:r>
-      <w:r>
-        <w:rPr>
-          <w:sz w:val="28"/>
-        </w:rPr>
-        <w:t>данных,</w:t>
-      </w:r>
-      <w:r>
-        <w:rPr>
-          <w:spacing w:val="-17"/>
-          <w:sz w:val="28"/>
-        </w:rPr>
-        <w:t> </w:t>
-      </w:r>
-      <w:r>
-        <w:rPr>
-          <w:sz w:val="28"/>
-        </w:rPr>
-        <w:t>высокопроизводительный inference-сервис и системы мониторинга качества оценок.</w:t>
-      </w:r>
-    </w:p>
-    <w:p>
-      <w:pPr>
-        <w:pStyle w:val="ListParagraph"/>
-        <w:numPr>
-          <w:ilvl w:val="0"/>
-          <w:numId w:val="2"/>
-        </w:numPr>
-        <w:tabs>
-          <w:tab w:pos="1695" w:val="left" w:leader="none"/>
-        </w:tabs>
-        <w:spacing w:line="316" w:lineRule="auto" w:before="196" w:after="0"/>
         <w:ind w:left="1695" w:right="140" w:hanging="356"/>
         <w:jc w:val="both"/>
         <w:rPr>

</xml_diff>